<commit_message>
finsh pppoe setup server
</commit_message>
<xml_diff>
--- a/4 Create PPPoE Server/4 Create PPPoE Server.docx
+++ b/4 Create PPPoE Server/4 Create PPPoE Server.docx
@@ -25,25 +25,23 @@
           <w:sz w:val="28"/>
           <w:szCs w:val="28"/>
         </w:rPr>
-        <w:t xml:space="preserve">Create </w:t>
+        <w:t>Create PPPoE server – 1</w:t>
       </w:r>
-      <w:proofErr w:type="spellStart"/>
       <w:r>
         <w:rPr>
           <w:color w:val="FF0000"/>
           <w:sz w:val="28"/>
           <w:szCs w:val="28"/>
         </w:rPr>
-        <w:t>PPPoE</w:t>
+        <w:t>1</w:t>
       </w:r>
-      <w:proofErr w:type="spellEnd"/>
       <w:r>
         <w:rPr>
           <w:color w:val="FF0000"/>
           <w:sz w:val="28"/>
           <w:szCs w:val="28"/>
         </w:rPr>
-        <w:t xml:space="preserve"> server – 10 Aug 2025</w:t>
+        <w:t xml:space="preserve"> Aug 2025</w:t>
       </w:r>
     </w:p>
     <w:p>
@@ -88,23 +86,7 @@
           <w:sz w:val="28"/>
           <w:szCs w:val="28"/>
         </w:rPr>
-        <w:t xml:space="preserve"> mean we provide the </w:t>
-      </w:r>
-      <w:proofErr w:type="spellStart"/>
-      <w:r>
-        <w:rPr>
-          <w:sz w:val="28"/>
-          <w:szCs w:val="28"/>
-        </w:rPr>
-        <w:t>PPPoE</w:t>
-      </w:r>
-      <w:proofErr w:type="spellEnd"/>
-      <w:r>
-        <w:rPr>
-          <w:sz w:val="28"/>
-          <w:szCs w:val="28"/>
-        </w:rPr>
-        <w:t xml:space="preserve"> user and password to client </w:t>
+        <w:t xml:space="preserve"> mean we provide the PPPoE user and password to client </w:t>
       </w:r>
     </w:p>
     <w:p>
@@ -134,14 +116,2014 @@
         </w:rPr>
         <w:t xml:space="preserve">Create </w:t>
       </w:r>
-    </w:p>
-    <w:p>
-      <w:pPr>
-        <w:rPr>
-          <w:sz w:val="28"/>
-          <w:szCs w:val="28"/>
-        </w:rPr>
-      </w:pPr>
+      <w:r>
+        <w:rPr>
+          <w:sz w:val="28"/>
+          <w:szCs w:val="28"/>
+        </w:rPr>
+        <w:t xml:space="preserve">interface list -&gt; PPPoE Server Binding </w:t>
+      </w:r>
+    </w:p>
+    <w:p>
+      <w:pPr>
+        <w:rPr>
+          <w:sz w:val="28"/>
+          <w:szCs w:val="28"/>
+        </w:rPr>
+      </w:pPr>
+      <w:r>
+        <w:rPr>
+          <w:sz w:val="28"/>
+          <w:szCs w:val="28"/>
+        </w:rPr>
+        <w:drawing>
+          <wp:anchor distT="0" distB="0" distL="114300" distR="114300" simplePos="0" relativeHeight="251646464" behindDoc="1" locked="0" layoutInCell="1" allowOverlap="1" wp14:anchorId="01295395" wp14:editId="35E48642">
+            <wp:simplePos x="0" y="0"/>
+            <wp:positionH relativeFrom="column">
+              <wp:posOffset>0</wp:posOffset>
+            </wp:positionH>
+            <wp:positionV relativeFrom="paragraph">
+              <wp:posOffset>201931</wp:posOffset>
+            </wp:positionV>
+            <wp:extent cx="6743700" cy="2120900"/>
+            <wp:effectExtent l="0" t="0" r="0" b="0"/>
+            <wp:wrapNone/>
+            <wp:docPr id="1510540133" name="Picture 1" descr="A screenshot of a computer&#10;&#10;AI-generated content may be incorrect."/>
+            <wp:cNvGraphicFramePr>
+              <a:graphicFrameLocks xmlns:a="http://schemas.openxmlformats.org/drawingml/2006/main" noChangeAspect="1"/>
+            </wp:cNvGraphicFramePr>
+            <a:graphic xmlns:a="http://schemas.openxmlformats.org/drawingml/2006/main">
+              <a:graphicData uri="http://schemas.openxmlformats.org/drawingml/2006/picture">
+                <pic:pic xmlns:pic="http://schemas.openxmlformats.org/drawingml/2006/picture">
+                  <pic:nvPicPr>
+                    <pic:cNvPr id="1510540133" name="Picture 1" descr="A screenshot of a computer&#10;&#10;AI-generated content may be incorrect."/>
+                    <pic:cNvPicPr/>
+                  </pic:nvPicPr>
+                  <pic:blipFill>
+                    <a:blip r:embed="rId5" cstate="print">
+                      <a:extLst>
+                        <a:ext uri="{28A0092B-C50C-407E-A947-70E740481C1C}">
+                          <a14:useLocalDpi xmlns:a14="http://schemas.microsoft.com/office/drawing/2010/main" val="0"/>
+                        </a:ext>
+                      </a:extLst>
+                    </a:blip>
+                    <a:stretch>
+                      <a:fillRect/>
+                    </a:stretch>
+                  </pic:blipFill>
+                  <pic:spPr>
+                    <a:xfrm>
+                      <a:off x="0" y="0"/>
+                      <a:ext cx="6743700" cy="2120900"/>
+                    </a:xfrm>
+                    <a:prstGeom prst="rect">
+                      <a:avLst/>
+                    </a:prstGeom>
+                  </pic:spPr>
+                </pic:pic>
+              </a:graphicData>
+            </a:graphic>
+            <wp14:sizeRelV relativeFrom="margin">
+              <wp14:pctHeight>0</wp14:pctHeight>
+            </wp14:sizeRelV>
+          </wp:anchor>
+        </w:drawing>
+      </w:r>
+    </w:p>
+    <w:p>
+      <w:pPr>
+        <w:rPr>
+          <w:sz w:val="28"/>
+          <w:szCs w:val="28"/>
+        </w:rPr>
+      </w:pPr>
+    </w:p>
+    <w:p>
+      <w:pPr>
+        <w:rPr>
+          <w:sz w:val="28"/>
+          <w:szCs w:val="28"/>
+        </w:rPr>
+      </w:pPr>
+    </w:p>
+    <w:p>
+      <w:pPr>
+        <w:rPr>
+          <w:sz w:val="28"/>
+          <w:szCs w:val="28"/>
+        </w:rPr>
+      </w:pPr>
+    </w:p>
+    <w:p>
+      <w:pPr>
+        <w:rPr>
+          <w:sz w:val="28"/>
+          <w:szCs w:val="28"/>
+        </w:rPr>
+      </w:pPr>
+    </w:p>
+    <w:p>
+      <w:pPr>
+        <w:rPr>
+          <w:sz w:val="28"/>
+          <w:szCs w:val="28"/>
+        </w:rPr>
+      </w:pPr>
+    </w:p>
+    <w:p>
+      <w:pPr>
+        <w:rPr>
+          <w:sz w:val="28"/>
+          <w:szCs w:val="28"/>
+        </w:rPr>
+      </w:pPr>
+    </w:p>
+    <w:p>
+      <w:pPr>
+        <w:rPr>
+          <w:sz w:val="28"/>
+          <w:szCs w:val="28"/>
+        </w:rPr>
+      </w:pPr>
+    </w:p>
+    <w:p>
+      <w:pPr>
+        <w:rPr>
+          <w:sz w:val="28"/>
+          <w:szCs w:val="28"/>
+        </w:rPr>
+      </w:pPr>
+    </w:p>
+    <w:p>
+      <w:pPr>
+        <w:rPr>
+          <w:sz w:val="28"/>
+          <w:szCs w:val="28"/>
+        </w:rPr>
+      </w:pPr>
+    </w:p>
+    <w:p>
+      <w:pPr>
+        <w:rPr>
+          <w:sz w:val="28"/>
+          <w:szCs w:val="28"/>
+        </w:rPr>
+      </w:pPr>
+    </w:p>
+    <w:p>
+      <w:pPr>
+        <w:rPr>
+          <w:sz w:val="28"/>
+          <w:szCs w:val="28"/>
+        </w:rPr>
+      </w:pPr>
+    </w:p>
+    <w:p>
+      <w:pPr>
+        <w:pStyle w:val="ListParagraph"/>
+        <w:numPr>
+          <w:ilvl w:val="0"/>
+          <w:numId w:val="1"/>
+        </w:numPr>
+        <w:rPr>
+          <w:sz w:val="28"/>
+          <w:szCs w:val="28"/>
+        </w:rPr>
+      </w:pPr>
+      <w:r>
+        <w:rPr>
+          <w:sz w:val="28"/>
+          <w:szCs w:val="28"/>
+        </w:rPr>
+        <w:t xml:space="preserve">Create DNS </w:t>
+      </w:r>
+    </w:p>
+    <w:p>
+      <w:pPr>
+        <w:rPr>
+          <w:sz w:val="28"/>
+          <w:szCs w:val="28"/>
+        </w:rPr>
+      </w:pPr>
+      <w:r>
+        <w:rPr>
+          <w:sz w:val="28"/>
+          <w:szCs w:val="28"/>
+        </w:rPr>
+        <w:drawing>
+          <wp:anchor distT="0" distB="0" distL="114300" distR="114300" simplePos="0" relativeHeight="251649536" behindDoc="1" locked="0" layoutInCell="1" allowOverlap="1" wp14:anchorId="5AF441BF" wp14:editId="1AFF636D">
+            <wp:simplePos x="0" y="0"/>
+            <wp:positionH relativeFrom="column">
+              <wp:posOffset>1041400</wp:posOffset>
+            </wp:positionH>
+            <wp:positionV relativeFrom="paragraph">
+              <wp:posOffset>135256</wp:posOffset>
+            </wp:positionV>
+            <wp:extent cx="3847378" cy="2025650"/>
+            <wp:effectExtent l="0" t="0" r="0" b="0"/>
+            <wp:wrapNone/>
+            <wp:docPr id="1446592953" name="Picture 1" descr="A screenshot of a computer&#10;&#10;AI-generated content may be incorrect."/>
+            <wp:cNvGraphicFramePr>
+              <a:graphicFrameLocks xmlns:a="http://schemas.openxmlformats.org/drawingml/2006/main" noChangeAspect="1"/>
+            </wp:cNvGraphicFramePr>
+            <a:graphic xmlns:a="http://schemas.openxmlformats.org/drawingml/2006/main">
+              <a:graphicData uri="http://schemas.openxmlformats.org/drawingml/2006/picture">
+                <pic:pic xmlns:pic="http://schemas.openxmlformats.org/drawingml/2006/picture">
+                  <pic:nvPicPr>
+                    <pic:cNvPr id="1446592953" name="Picture 1" descr="A screenshot of a computer&#10;&#10;AI-generated content may be incorrect."/>
+                    <pic:cNvPicPr/>
+                  </pic:nvPicPr>
+                  <pic:blipFill>
+                    <a:blip r:embed="rId6" cstate="print">
+                      <a:extLst>
+                        <a:ext uri="{28A0092B-C50C-407E-A947-70E740481C1C}">
+                          <a14:useLocalDpi xmlns:a14="http://schemas.microsoft.com/office/drawing/2010/main" val="0"/>
+                        </a:ext>
+                      </a:extLst>
+                    </a:blip>
+                    <a:stretch>
+                      <a:fillRect/>
+                    </a:stretch>
+                  </pic:blipFill>
+                  <pic:spPr>
+                    <a:xfrm>
+                      <a:off x="0" y="0"/>
+                      <a:ext cx="3850840" cy="2027473"/>
+                    </a:xfrm>
+                    <a:prstGeom prst="rect">
+                      <a:avLst/>
+                    </a:prstGeom>
+                  </pic:spPr>
+                </pic:pic>
+              </a:graphicData>
+            </a:graphic>
+            <wp14:sizeRelH relativeFrom="margin">
+              <wp14:pctWidth>0</wp14:pctWidth>
+            </wp14:sizeRelH>
+            <wp14:sizeRelV relativeFrom="margin">
+              <wp14:pctHeight>0</wp14:pctHeight>
+            </wp14:sizeRelV>
+          </wp:anchor>
+        </w:drawing>
+      </w:r>
+    </w:p>
+    <w:p>
+      <w:pPr>
+        <w:rPr>
+          <w:sz w:val="28"/>
+          <w:szCs w:val="28"/>
+        </w:rPr>
+      </w:pPr>
+    </w:p>
+    <w:p>
+      <w:pPr>
+        <w:rPr>
+          <w:sz w:val="28"/>
+          <w:szCs w:val="28"/>
+        </w:rPr>
+      </w:pPr>
+    </w:p>
+    <w:p>
+      <w:pPr>
+        <w:rPr>
+          <w:sz w:val="28"/>
+          <w:szCs w:val="28"/>
+        </w:rPr>
+      </w:pPr>
+    </w:p>
+    <w:p>
+      <w:pPr>
+        <w:rPr>
+          <w:sz w:val="28"/>
+          <w:szCs w:val="28"/>
+        </w:rPr>
+      </w:pPr>
+    </w:p>
+    <w:p>
+      <w:pPr>
+        <w:rPr>
+          <w:sz w:val="28"/>
+          <w:szCs w:val="28"/>
+        </w:rPr>
+      </w:pPr>
+    </w:p>
+    <w:p>
+      <w:pPr>
+        <w:rPr>
+          <w:sz w:val="28"/>
+          <w:szCs w:val="28"/>
+        </w:rPr>
+      </w:pPr>
+    </w:p>
+    <w:p>
+      <w:pPr>
+        <w:rPr>
+          <w:sz w:val="28"/>
+          <w:szCs w:val="28"/>
+        </w:rPr>
+      </w:pPr>
+    </w:p>
+    <w:p>
+      <w:pPr>
+        <w:rPr>
+          <w:sz w:val="28"/>
+          <w:szCs w:val="28"/>
+        </w:rPr>
+      </w:pPr>
+    </w:p>
+    <w:p>
+      <w:pPr>
+        <w:rPr>
+          <w:sz w:val="28"/>
+          <w:szCs w:val="28"/>
+        </w:rPr>
+      </w:pPr>
+    </w:p>
+    <w:p>
+      <w:pPr>
+        <w:rPr>
+          <w:sz w:val="28"/>
+          <w:szCs w:val="28"/>
+        </w:rPr>
+      </w:pPr>
+    </w:p>
+    <w:p>
+      <w:pPr>
+        <w:pStyle w:val="ListParagraph"/>
+        <w:numPr>
+          <w:ilvl w:val="0"/>
+          <w:numId w:val="1"/>
+        </w:numPr>
+        <w:rPr>
+          <w:sz w:val="28"/>
+          <w:szCs w:val="28"/>
+        </w:rPr>
+      </w:pPr>
+      <w:r>
+        <w:rPr>
+          <w:sz w:val="28"/>
+          <w:szCs w:val="28"/>
+        </w:rPr>
+        <w:t xml:space="preserve">Create Ip Pool : to create rang of ip that the client can pool from this rang </w:t>
+      </w:r>
+    </w:p>
+    <w:p>
+      <w:pPr>
+        <w:rPr>
+          <w:sz w:val="28"/>
+          <w:szCs w:val="28"/>
+        </w:rPr>
+      </w:pPr>
+    </w:p>
+    <w:p>
+      <w:pPr>
+        <w:rPr>
+          <w:sz w:val="28"/>
+          <w:szCs w:val="28"/>
+        </w:rPr>
+      </w:pPr>
+      <w:r>
+        <w:rPr>
+          <w:sz w:val="28"/>
+          <w:szCs w:val="28"/>
+        </w:rPr>
+        <w:drawing>
+          <wp:anchor distT="0" distB="0" distL="114300" distR="114300" simplePos="0" relativeHeight="251657216" behindDoc="1" locked="0" layoutInCell="1" allowOverlap="1" wp14:anchorId="78C09494" wp14:editId="214587F9">
+            <wp:simplePos x="0" y="0"/>
+            <wp:positionH relativeFrom="column">
+              <wp:posOffset>0</wp:posOffset>
+            </wp:positionH>
+            <wp:positionV relativeFrom="paragraph">
+              <wp:posOffset>-1905</wp:posOffset>
+            </wp:positionV>
+            <wp:extent cx="6743700" cy="3047365"/>
+            <wp:effectExtent l="0" t="0" r="0" b="0"/>
+            <wp:wrapNone/>
+            <wp:docPr id="421569676" name="Picture 1" descr="A screenshot of a computer&#10;&#10;AI-generated content may be incorrect."/>
+            <wp:cNvGraphicFramePr>
+              <a:graphicFrameLocks xmlns:a="http://schemas.openxmlformats.org/drawingml/2006/main" noChangeAspect="1"/>
+            </wp:cNvGraphicFramePr>
+            <a:graphic xmlns:a="http://schemas.openxmlformats.org/drawingml/2006/main">
+              <a:graphicData uri="http://schemas.openxmlformats.org/drawingml/2006/picture">
+                <pic:pic xmlns:pic="http://schemas.openxmlformats.org/drawingml/2006/picture">
+                  <pic:nvPicPr>
+                    <pic:cNvPr id="421569676" name="Picture 1" descr="A screenshot of a computer&#10;&#10;AI-generated content may be incorrect."/>
+                    <pic:cNvPicPr/>
+                  </pic:nvPicPr>
+                  <pic:blipFill>
+                    <a:blip r:embed="rId7">
+                      <a:extLst>
+                        <a:ext uri="{28A0092B-C50C-407E-A947-70E740481C1C}">
+                          <a14:useLocalDpi xmlns:a14="http://schemas.microsoft.com/office/drawing/2010/main" val="0"/>
+                        </a:ext>
+                      </a:extLst>
+                    </a:blip>
+                    <a:stretch>
+                      <a:fillRect/>
+                    </a:stretch>
+                  </pic:blipFill>
+                  <pic:spPr>
+                    <a:xfrm>
+                      <a:off x="0" y="0"/>
+                      <a:ext cx="6743700" cy="3047365"/>
+                    </a:xfrm>
+                    <a:prstGeom prst="rect">
+                      <a:avLst/>
+                    </a:prstGeom>
+                  </pic:spPr>
+                </pic:pic>
+              </a:graphicData>
+            </a:graphic>
+          </wp:anchor>
+        </w:drawing>
+      </w:r>
+    </w:p>
+    <w:p>
+      <w:pPr>
+        <w:rPr>
+          <w:sz w:val="28"/>
+          <w:szCs w:val="28"/>
+        </w:rPr>
+      </w:pPr>
+    </w:p>
+    <w:p>
+      <w:pPr>
+        <w:rPr>
+          <w:sz w:val="28"/>
+          <w:szCs w:val="28"/>
+        </w:rPr>
+      </w:pPr>
+    </w:p>
+    <w:p>
+      <w:pPr>
+        <w:rPr>
+          <w:sz w:val="28"/>
+          <w:szCs w:val="28"/>
+        </w:rPr>
+      </w:pPr>
+    </w:p>
+    <w:p>
+      <w:pPr>
+        <w:rPr>
+          <w:sz w:val="28"/>
+          <w:szCs w:val="28"/>
+        </w:rPr>
+      </w:pPr>
+    </w:p>
+    <w:p>
+      <w:pPr>
+        <w:rPr>
+          <w:sz w:val="28"/>
+          <w:szCs w:val="28"/>
+        </w:rPr>
+      </w:pPr>
+    </w:p>
+    <w:p>
+      <w:pPr>
+        <w:rPr>
+          <w:sz w:val="28"/>
+          <w:szCs w:val="28"/>
+        </w:rPr>
+      </w:pPr>
+    </w:p>
+    <w:p>
+      <w:pPr>
+        <w:rPr>
+          <w:sz w:val="28"/>
+          <w:szCs w:val="28"/>
+        </w:rPr>
+      </w:pPr>
+    </w:p>
+    <w:p>
+      <w:pPr>
+        <w:rPr>
+          <w:sz w:val="28"/>
+          <w:szCs w:val="28"/>
+        </w:rPr>
+      </w:pPr>
+    </w:p>
+    <w:p>
+      <w:pPr>
+        <w:rPr>
+          <w:sz w:val="28"/>
+          <w:szCs w:val="28"/>
+        </w:rPr>
+      </w:pPr>
+    </w:p>
+    <w:p>
+      <w:pPr>
+        <w:rPr>
+          <w:sz w:val="28"/>
+          <w:szCs w:val="28"/>
+        </w:rPr>
+      </w:pPr>
+    </w:p>
+    <w:p>
+      <w:pPr>
+        <w:rPr>
+          <w:sz w:val="28"/>
+          <w:szCs w:val="28"/>
+        </w:rPr>
+      </w:pPr>
+    </w:p>
+    <w:p>
+      <w:pPr>
+        <w:rPr>
+          <w:sz w:val="28"/>
+          <w:szCs w:val="28"/>
+        </w:rPr>
+      </w:pPr>
+    </w:p>
+    <w:p>
+      <w:pPr>
+        <w:rPr>
+          <w:sz w:val="28"/>
+          <w:szCs w:val="28"/>
+        </w:rPr>
+      </w:pPr>
+    </w:p>
+    <w:p>
+      <w:pPr>
+        <w:rPr>
+          <w:sz w:val="28"/>
+          <w:szCs w:val="28"/>
+        </w:rPr>
+      </w:pPr>
+    </w:p>
+    <w:p>
+      <w:pPr>
+        <w:rPr>
+          <w:sz w:val="28"/>
+          <w:szCs w:val="28"/>
+        </w:rPr>
+      </w:pPr>
+    </w:p>
+    <w:p>
+      <w:pPr>
+        <w:pStyle w:val="ListParagraph"/>
+        <w:numPr>
+          <w:ilvl w:val="0"/>
+          <w:numId w:val="1"/>
+        </w:numPr>
+        <w:rPr>
+          <w:sz w:val="28"/>
+          <w:szCs w:val="28"/>
+        </w:rPr>
+      </w:pPr>
+      <w:r>
+        <w:rPr>
+          <w:sz w:val="28"/>
+          <w:szCs w:val="28"/>
+        </w:rPr>
+        <w:lastRenderedPageBreak/>
+        <w:t xml:space="preserve">Create PPP -Profile </w:t>
+      </w:r>
+    </w:p>
+    <w:p>
+      <w:pPr>
+        <w:rPr>
+          <w:sz w:val="28"/>
+          <w:szCs w:val="28"/>
+        </w:rPr>
+      </w:pPr>
+    </w:p>
+    <w:p>
+      <w:pPr>
+        <w:rPr>
+          <w:sz w:val="28"/>
+          <w:szCs w:val="28"/>
+        </w:rPr>
+      </w:pPr>
+      <w:r>
+        <w:rPr>
+          <w:sz w:val="28"/>
+          <w:szCs w:val="28"/>
+        </w:rPr>
+        <w:drawing>
+          <wp:anchor distT="0" distB="0" distL="114300" distR="114300" simplePos="0" relativeHeight="251656704" behindDoc="1" locked="0" layoutInCell="1" allowOverlap="1" wp14:anchorId="68604C56" wp14:editId="52961115">
+            <wp:simplePos x="0" y="0"/>
+            <wp:positionH relativeFrom="column">
+              <wp:posOffset>450850</wp:posOffset>
+            </wp:positionH>
+            <wp:positionV relativeFrom="paragraph">
+              <wp:posOffset>4445</wp:posOffset>
+            </wp:positionV>
+            <wp:extent cx="4786259" cy="3369310"/>
+            <wp:effectExtent l="0" t="0" r="0" b="0"/>
+            <wp:wrapNone/>
+            <wp:docPr id="1468537183" name="Picture 1" descr="A screenshot of a computer&#10;&#10;AI-generated content may be incorrect."/>
+            <wp:cNvGraphicFramePr>
+              <a:graphicFrameLocks xmlns:a="http://schemas.openxmlformats.org/drawingml/2006/main" noChangeAspect="1"/>
+            </wp:cNvGraphicFramePr>
+            <a:graphic xmlns:a="http://schemas.openxmlformats.org/drawingml/2006/main">
+              <a:graphicData uri="http://schemas.openxmlformats.org/drawingml/2006/picture">
+                <pic:pic xmlns:pic="http://schemas.openxmlformats.org/drawingml/2006/picture">
+                  <pic:nvPicPr>
+                    <pic:cNvPr id="1468537183" name="Picture 1" descr="A screenshot of a computer&#10;&#10;AI-generated content may be incorrect."/>
+                    <pic:cNvPicPr/>
+                  </pic:nvPicPr>
+                  <pic:blipFill>
+                    <a:blip r:embed="rId8" cstate="print">
+                      <a:extLst>
+                        <a:ext uri="{28A0092B-C50C-407E-A947-70E740481C1C}">
+                          <a14:useLocalDpi xmlns:a14="http://schemas.microsoft.com/office/drawing/2010/main" val="0"/>
+                        </a:ext>
+                      </a:extLst>
+                    </a:blip>
+                    <a:stretch>
+                      <a:fillRect/>
+                    </a:stretch>
+                  </pic:blipFill>
+                  <pic:spPr>
+                    <a:xfrm>
+                      <a:off x="0" y="0"/>
+                      <a:ext cx="4786259" cy="3369310"/>
+                    </a:xfrm>
+                    <a:prstGeom prst="rect">
+                      <a:avLst/>
+                    </a:prstGeom>
+                  </pic:spPr>
+                </pic:pic>
+              </a:graphicData>
+            </a:graphic>
+            <wp14:sizeRelH relativeFrom="margin">
+              <wp14:pctWidth>0</wp14:pctWidth>
+            </wp14:sizeRelH>
+            <wp14:sizeRelV relativeFrom="margin">
+              <wp14:pctHeight>0</wp14:pctHeight>
+            </wp14:sizeRelV>
+          </wp:anchor>
+        </w:drawing>
+      </w:r>
+    </w:p>
+    <w:p>
+      <w:pPr>
+        <w:rPr>
+          <w:sz w:val="28"/>
+          <w:szCs w:val="28"/>
+        </w:rPr>
+      </w:pPr>
+    </w:p>
+    <w:p>
+      <w:pPr>
+        <w:rPr>
+          <w:sz w:val="28"/>
+          <w:szCs w:val="28"/>
+        </w:rPr>
+      </w:pPr>
+    </w:p>
+    <w:p>
+      <w:pPr>
+        <w:rPr>
+          <w:sz w:val="28"/>
+          <w:szCs w:val="28"/>
+        </w:rPr>
+      </w:pPr>
+    </w:p>
+    <w:p>
+      <w:pPr>
+        <w:rPr>
+          <w:sz w:val="28"/>
+          <w:szCs w:val="28"/>
+        </w:rPr>
+      </w:pPr>
+    </w:p>
+    <w:p>
+      <w:pPr>
+        <w:rPr>
+          <w:sz w:val="28"/>
+          <w:szCs w:val="28"/>
+        </w:rPr>
+      </w:pPr>
+    </w:p>
+    <w:p>
+      <w:pPr>
+        <w:rPr>
+          <w:sz w:val="28"/>
+          <w:szCs w:val="28"/>
+        </w:rPr>
+      </w:pPr>
+    </w:p>
+    <w:p>
+      <w:pPr>
+        <w:rPr>
+          <w:sz w:val="28"/>
+          <w:szCs w:val="28"/>
+        </w:rPr>
+      </w:pPr>
+    </w:p>
+    <w:p>
+      <w:pPr>
+        <w:rPr>
+          <w:sz w:val="28"/>
+          <w:szCs w:val="28"/>
+        </w:rPr>
+      </w:pPr>
+    </w:p>
+    <w:p>
+      <w:pPr>
+        <w:rPr>
+          <w:sz w:val="28"/>
+          <w:szCs w:val="28"/>
+        </w:rPr>
+      </w:pPr>
+    </w:p>
+    <w:p>
+      <w:pPr>
+        <w:rPr>
+          <w:sz w:val="28"/>
+          <w:szCs w:val="28"/>
+        </w:rPr>
+      </w:pPr>
+    </w:p>
+    <w:p>
+      <w:pPr>
+        <w:rPr>
+          <w:sz w:val="28"/>
+          <w:szCs w:val="28"/>
+        </w:rPr>
+      </w:pPr>
+    </w:p>
+    <w:p>
+      <w:pPr>
+        <w:rPr>
+          <w:sz w:val="28"/>
+          <w:szCs w:val="28"/>
+        </w:rPr>
+      </w:pPr>
+    </w:p>
+    <w:p>
+      <w:pPr>
+        <w:rPr>
+          <w:sz w:val="28"/>
+          <w:szCs w:val="28"/>
+        </w:rPr>
+      </w:pPr>
+    </w:p>
+    <w:p>
+      <w:pPr>
+        <w:rPr>
+          <w:sz w:val="28"/>
+          <w:szCs w:val="28"/>
+        </w:rPr>
+      </w:pPr>
+    </w:p>
+    <w:p>
+      <w:pPr>
+        <w:rPr>
+          <w:sz w:val="28"/>
+          <w:szCs w:val="28"/>
+        </w:rPr>
+      </w:pPr>
+    </w:p>
+    <w:p>
+      <w:pPr>
+        <w:rPr>
+          <w:sz w:val="28"/>
+          <w:szCs w:val="28"/>
+        </w:rPr>
+      </w:pPr>
+    </w:p>
+    <w:p>
+      <w:pPr>
+        <w:pStyle w:val="ListParagraph"/>
+        <w:numPr>
+          <w:ilvl w:val="0"/>
+          <w:numId w:val="1"/>
+        </w:numPr>
+        <w:rPr>
+          <w:sz w:val="28"/>
+          <w:szCs w:val="28"/>
+        </w:rPr>
+      </w:pPr>
+      <w:r>
+        <w:rPr>
+          <w:sz w:val="28"/>
+          <w:szCs w:val="28"/>
+        </w:rPr>
+        <w:t xml:space="preserve">Create Secrets </w:t>
+      </w:r>
+    </w:p>
+    <w:p>
+      <w:pPr>
+        <w:rPr>
+          <w:sz w:val="28"/>
+          <w:szCs w:val="28"/>
+        </w:rPr>
+      </w:pPr>
+    </w:p>
+    <w:p>
+      <w:pPr>
+        <w:rPr>
+          <w:sz w:val="28"/>
+          <w:szCs w:val="28"/>
+        </w:rPr>
+      </w:pPr>
+      <w:r>
+        <w:rPr>
+          <w:sz w:val="28"/>
+          <w:szCs w:val="28"/>
+        </w:rPr>
+        <w:drawing>
+          <wp:anchor distT="0" distB="0" distL="114300" distR="114300" simplePos="0" relativeHeight="251659264" behindDoc="1" locked="0" layoutInCell="1" allowOverlap="1" wp14:anchorId="1195E67B" wp14:editId="1B50FBF9">
+            <wp:simplePos x="0" y="0"/>
+            <wp:positionH relativeFrom="column">
+              <wp:posOffset>0</wp:posOffset>
+            </wp:positionH>
+            <wp:positionV relativeFrom="paragraph">
+              <wp:posOffset>-635</wp:posOffset>
+            </wp:positionV>
+            <wp:extent cx="6743700" cy="3659505"/>
+            <wp:effectExtent l="0" t="0" r="0" b="0"/>
+            <wp:wrapNone/>
+            <wp:docPr id="539679515" name="Picture 1" descr="A screenshot of a computer&#10;&#10;AI-generated content may be incorrect."/>
+            <wp:cNvGraphicFramePr>
+              <a:graphicFrameLocks xmlns:a="http://schemas.openxmlformats.org/drawingml/2006/main" noChangeAspect="1"/>
+            </wp:cNvGraphicFramePr>
+            <a:graphic xmlns:a="http://schemas.openxmlformats.org/drawingml/2006/main">
+              <a:graphicData uri="http://schemas.openxmlformats.org/drawingml/2006/picture">
+                <pic:pic xmlns:pic="http://schemas.openxmlformats.org/drawingml/2006/picture">
+                  <pic:nvPicPr>
+                    <pic:cNvPr id="539679515" name="Picture 1" descr="A screenshot of a computer&#10;&#10;AI-generated content may be incorrect."/>
+                    <pic:cNvPicPr/>
+                  </pic:nvPicPr>
+                  <pic:blipFill>
+                    <a:blip r:embed="rId9" cstate="print">
+                      <a:extLst>
+                        <a:ext uri="{28A0092B-C50C-407E-A947-70E740481C1C}">
+                          <a14:useLocalDpi xmlns:a14="http://schemas.microsoft.com/office/drawing/2010/main" val="0"/>
+                        </a:ext>
+                      </a:extLst>
+                    </a:blip>
+                    <a:stretch>
+                      <a:fillRect/>
+                    </a:stretch>
+                  </pic:blipFill>
+                  <pic:spPr>
+                    <a:xfrm>
+                      <a:off x="0" y="0"/>
+                      <a:ext cx="6743700" cy="3659505"/>
+                    </a:xfrm>
+                    <a:prstGeom prst="rect">
+                      <a:avLst/>
+                    </a:prstGeom>
+                  </pic:spPr>
+                </pic:pic>
+              </a:graphicData>
+            </a:graphic>
+          </wp:anchor>
+        </w:drawing>
+      </w:r>
+    </w:p>
+    <w:p>
+      <w:pPr>
+        <w:rPr>
+          <w:sz w:val="28"/>
+          <w:szCs w:val="28"/>
+        </w:rPr>
+      </w:pPr>
+    </w:p>
+    <w:p>
+      <w:pPr>
+        <w:rPr>
+          <w:sz w:val="28"/>
+          <w:szCs w:val="28"/>
+        </w:rPr>
+      </w:pPr>
+    </w:p>
+    <w:p>
+      <w:pPr>
+        <w:rPr>
+          <w:sz w:val="28"/>
+          <w:szCs w:val="28"/>
+        </w:rPr>
+      </w:pPr>
+    </w:p>
+    <w:p>
+      <w:pPr>
+        <w:rPr>
+          <w:sz w:val="28"/>
+          <w:szCs w:val="28"/>
+        </w:rPr>
+      </w:pPr>
+    </w:p>
+    <w:p>
+      <w:pPr>
+        <w:rPr>
+          <w:sz w:val="28"/>
+          <w:szCs w:val="28"/>
+        </w:rPr>
+      </w:pPr>
+    </w:p>
+    <w:p>
+      <w:pPr>
+        <w:rPr>
+          <w:sz w:val="28"/>
+          <w:szCs w:val="28"/>
+        </w:rPr>
+      </w:pPr>
+    </w:p>
+    <w:p>
+      <w:pPr>
+        <w:rPr>
+          <w:sz w:val="28"/>
+          <w:szCs w:val="28"/>
+        </w:rPr>
+      </w:pPr>
+    </w:p>
+    <w:p>
+      <w:pPr>
+        <w:rPr>
+          <w:sz w:val="28"/>
+          <w:szCs w:val="28"/>
+        </w:rPr>
+      </w:pPr>
+    </w:p>
+    <w:p>
+      <w:pPr>
+        <w:rPr>
+          <w:sz w:val="28"/>
+          <w:szCs w:val="28"/>
+        </w:rPr>
+      </w:pPr>
+    </w:p>
+    <w:p>
+      <w:pPr>
+        <w:rPr>
+          <w:sz w:val="28"/>
+          <w:szCs w:val="28"/>
+        </w:rPr>
+      </w:pPr>
+    </w:p>
+    <w:p>
+      <w:pPr>
+        <w:rPr>
+          <w:sz w:val="28"/>
+          <w:szCs w:val="28"/>
+        </w:rPr>
+      </w:pPr>
+    </w:p>
+    <w:p>
+      <w:pPr>
+        <w:rPr>
+          <w:sz w:val="28"/>
+          <w:szCs w:val="28"/>
+        </w:rPr>
+      </w:pPr>
+    </w:p>
+    <w:p>
+      <w:pPr>
+        <w:rPr>
+          <w:sz w:val="28"/>
+          <w:szCs w:val="28"/>
+        </w:rPr>
+      </w:pPr>
+    </w:p>
+    <w:p>
+      <w:pPr>
+        <w:rPr>
+          <w:sz w:val="28"/>
+          <w:szCs w:val="28"/>
+        </w:rPr>
+      </w:pPr>
+    </w:p>
+    <w:p>
+      <w:pPr>
+        <w:rPr>
+          <w:sz w:val="28"/>
+          <w:szCs w:val="28"/>
+        </w:rPr>
+      </w:pPr>
+    </w:p>
+    <w:p>
+      <w:pPr>
+        <w:rPr>
+          <w:sz w:val="28"/>
+          <w:szCs w:val="28"/>
+        </w:rPr>
+      </w:pPr>
+    </w:p>
+    <w:p>
+      <w:pPr>
+        <w:rPr>
+          <w:sz w:val="28"/>
+          <w:szCs w:val="28"/>
+        </w:rPr>
+      </w:pPr>
+    </w:p>
+    <w:p>
+      <w:pPr>
+        <w:rPr>
+          <w:sz w:val="28"/>
+          <w:szCs w:val="28"/>
+        </w:rPr>
+      </w:pPr>
+    </w:p>
+    <w:p>
+      <w:pPr>
+        <w:rPr>
+          <w:sz w:val="28"/>
+          <w:szCs w:val="28"/>
+        </w:rPr>
+      </w:pPr>
+    </w:p>
+    <w:p>
+      <w:pPr>
+        <w:rPr>
+          <w:sz w:val="28"/>
+          <w:szCs w:val="28"/>
+        </w:rPr>
+      </w:pPr>
+    </w:p>
+    <w:p>
+      <w:pPr>
+        <w:rPr>
+          <w:sz w:val="28"/>
+          <w:szCs w:val="28"/>
+        </w:rPr>
+      </w:pPr>
+    </w:p>
+    <w:p>
+      <w:pPr>
+        <w:rPr>
+          <w:sz w:val="28"/>
+          <w:szCs w:val="28"/>
+        </w:rPr>
+      </w:pPr>
+    </w:p>
+    <w:p>
+      <w:pPr>
+        <w:rPr>
+          <w:sz w:val="28"/>
+          <w:szCs w:val="28"/>
+        </w:rPr>
+      </w:pPr>
+    </w:p>
+    <w:p>
+      <w:pPr>
+        <w:rPr>
+          <w:sz w:val="28"/>
+          <w:szCs w:val="28"/>
+        </w:rPr>
+      </w:pPr>
+    </w:p>
+    <w:p>
+      <w:pPr>
+        <w:rPr>
+          <w:sz w:val="28"/>
+          <w:szCs w:val="28"/>
+        </w:rPr>
+      </w:pPr>
+    </w:p>
+    <w:p>
+      <w:pPr>
+        <w:rPr>
+          <w:sz w:val="28"/>
+          <w:szCs w:val="28"/>
+        </w:rPr>
+      </w:pPr>
+    </w:p>
+    <w:p>
+      <w:pPr>
+        <w:pStyle w:val="ListParagraph"/>
+        <w:numPr>
+          <w:ilvl w:val="0"/>
+          <w:numId w:val="1"/>
+        </w:numPr>
+        <w:rPr>
+          <w:sz w:val="28"/>
+          <w:szCs w:val="28"/>
+        </w:rPr>
+      </w:pPr>
+      <w:r>
+        <w:rPr>
+          <w:sz w:val="28"/>
+          <w:szCs w:val="28"/>
+        </w:rPr>
+        <w:lastRenderedPageBreak/>
+        <w:t xml:space="preserve">Create address rang </w:t>
+      </w:r>
+    </w:p>
+    <w:p>
+      <w:pPr>
+        <w:rPr>
+          <w:sz w:val="28"/>
+          <w:szCs w:val="28"/>
+        </w:rPr>
+      </w:pPr>
+    </w:p>
+    <w:p>
+      <w:pPr>
+        <w:rPr>
+          <w:sz w:val="28"/>
+          <w:szCs w:val="28"/>
+        </w:rPr>
+      </w:pPr>
+      <w:r>
+        <w:rPr>
+          <w:sz w:val="28"/>
+          <w:szCs w:val="28"/>
+        </w:rPr>
+        <w:drawing>
+          <wp:anchor distT="0" distB="0" distL="114300" distR="114300" simplePos="0" relativeHeight="251657728" behindDoc="1" locked="0" layoutInCell="1" allowOverlap="1" wp14:anchorId="4A172A3D" wp14:editId="621A2D37">
+            <wp:simplePos x="0" y="0"/>
+            <wp:positionH relativeFrom="column">
+              <wp:posOffset>0</wp:posOffset>
+            </wp:positionH>
+            <wp:positionV relativeFrom="paragraph">
+              <wp:posOffset>-2540</wp:posOffset>
+            </wp:positionV>
+            <wp:extent cx="6743700" cy="2237105"/>
+            <wp:effectExtent l="0" t="0" r="0" b="0"/>
+            <wp:wrapNone/>
+            <wp:docPr id="1424459087" name="Picture 1" descr="A screenshot of a computer&#10;&#10;AI-generated content may be incorrect."/>
+            <wp:cNvGraphicFramePr>
+              <a:graphicFrameLocks xmlns:a="http://schemas.openxmlformats.org/drawingml/2006/main" noChangeAspect="1"/>
+            </wp:cNvGraphicFramePr>
+            <a:graphic xmlns:a="http://schemas.openxmlformats.org/drawingml/2006/main">
+              <a:graphicData uri="http://schemas.openxmlformats.org/drawingml/2006/picture">
+                <pic:pic xmlns:pic="http://schemas.openxmlformats.org/drawingml/2006/picture">
+                  <pic:nvPicPr>
+                    <pic:cNvPr id="1424459087" name="Picture 1" descr="A screenshot of a computer&#10;&#10;AI-generated content may be incorrect."/>
+                    <pic:cNvPicPr/>
+                  </pic:nvPicPr>
+                  <pic:blipFill>
+                    <a:blip r:embed="rId10">
+                      <a:extLst>
+                        <a:ext uri="{28A0092B-C50C-407E-A947-70E740481C1C}">
+                          <a14:useLocalDpi xmlns:a14="http://schemas.microsoft.com/office/drawing/2010/main" val="0"/>
+                        </a:ext>
+                      </a:extLst>
+                    </a:blip>
+                    <a:stretch>
+                      <a:fillRect/>
+                    </a:stretch>
+                  </pic:blipFill>
+                  <pic:spPr>
+                    <a:xfrm>
+                      <a:off x="0" y="0"/>
+                      <a:ext cx="6743700" cy="2237105"/>
+                    </a:xfrm>
+                    <a:prstGeom prst="rect">
+                      <a:avLst/>
+                    </a:prstGeom>
+                  </pic:spPr>
+                </pic:pic>
+              </a:graphicData>
+            </a:graphic>
+          </wp:anchor>
+        </w:drawing>
+      </w:r>
+    </w:p>
+    <w:p>
+      <w:pPr>
+        <w:rPr>
+          <w:sz w:val="28"/>
+          <w:szCs w:val="28"/>
+        </w:rPr>
+      </w:pPr>
+    </w:p>
+    <w:p>
+      <w:pPr>
+        <w:rPr>
+          <w:sz w:val="28"/>
+          <w:szCs w:val="28"/>
+        </w:rPr>
+      </w:pPr>
+    </w:p>
+    <w:p>
+      <w:pPr>
+        <w:rPr>
+          <w:sz w:val="28"/>
+          <w:szCs w:val="28"/>
+        </w:rPr>
+      </w:pPr>
+    </w:p>
+    <w:p>
+      <w:pPr>
+        <w:rPr>
+          <w:sz w:val="28"/>
+          <w:szCs w:val="28"/>
+        </w:rPr>
+      </w:pPr>
+    </w:p>
+    <w:p>
+      <w:pPr>
+        <w:rPr>
+          <w:sz w:val="28"/>
+          <w:szCs w:val="28"/>
+        </w:rPr>
+      </w:pPr>
+    </w:p>
+    <w:p>
+      <w:pPr>
+        <w:rPr>
+          <w:sz w:val="28"/>
+          <w:szCs w:val="28"/>
+        </w:rPr>
+      </w:pPr>
+    </w:p>
+    <w:p>
+      <w:pPr>
+        <w:rPr>
+          <w:sz w:val="28"/>
+          <w:szCs w:val="28"/>
+        </w:rPr>
+      </w:pPr>
+    </w:p>
+    <w:p>
+      <w:pPr>
+        <w:rPr>
+          <w:sz w:val="28"/>
+          <w:szCs w:val="28"/>
+        </w:rPr>
+      </w:pPr>
+    </w:p>
+    <w:p>
+      <w:pPr>
+        <w:rPr>
+          <w:sz w:val="28"/>
+          <w:szCs w:val="28"/>
+        </w:rPr>
+      </w:pPr>
+    </w:p>
+    <w:p>
+      <w:pPr>
+        <w:rPr>
+          <w:sz w:val="28"/>
+          <w:szCs w:val="28"/>
+        </w:rPr>
+      </w:pPr>
+    </w:p>
+    <w:p>
+      <w:pPr>
+        <w:rPr>
+          <w:sz w:val="28"/>
+          <w:szCs w:val="28"/>
+        </w:rPr>
+      </w:pPr>
+    </w:p>
+    <w:p>
+      <w:pPr>
+        <w:pStyle w:val="ListParagraph"/>
+        <w:numPr>
+          <w:ilvl w:val="0"/>
+          <w:numId w:val="1"/>
+        </w:numPr>
+        <w:rPr>
+          <w:sz w:val="28"/>
+          <w:szCs w:val="28"/>
+        </w:rPr>
+      </w:pPr>
+      <w:r>
+        <w:rPr>
+          <w:sz w:val="28"/>
+          <w:szCs w:val="28"/>
+        </w:rPr>
+        <w:t xml:space="preserve">Create DHCP server </w:t>
+      </w:r>
+      <w:r>
+        <w:rPr>
+          <w:sz w:val="28"/>
+          <w:szCs w:val="28"/>
+        </w:rPr>
+        <w:t xml:space="preserve">: importance on interface : where we can the out put port </w:t>
+      </w:r>
+    </w:p>
+    <w:p>
+      <w:pPr>
+        <w:rPr>
+          <w:sz w:val="28"/>
+          <w:szCs w:val="28"/>
+        </w:rPr>
+      </w:pPr>
+      <w:r>
+        <w:rPr>
+          <w:sz w:val="28"/>
+          <w:szCs w:val="28"/>
+        </w:rPr>
+        <w:drawing>
+          <wp:anchor distT="0" distB="0" distL="114300" distR="114300" simplePos="0" relativeHeight="251663872" behindDoc="1" locked="0" layoutInCell="1" allowOverlap="1" wp14:anchorId="19BB7C59" wp14:editId="037E3201">
+            <wp:simplePos x="0" y="0"/>
+            <wp:positionH relativeFrom="column">
+              <wp:posOffset>0</wp:posOffset>
+            </wp:positionH>
+            <wp:positionV relativeFrom="paragraph">
+              <wp:posOffset>203201</wp:posOffset>
+            </wp:positionV>
+            <wp:extent cx="6743700" cy="2298700"/>
+            <wp:effectExtent l="0" t="0" r="0" b="0"/>
+            <wp:wrapNone/>
+            <wp:docPr id="1284959900" name="Picture 1" descr="A screenshot of a computer&#10;&#10;AI-generated content may be incorrect."/>
+            <wp:cNvGraphicFramePr>
+              <a:graphicFrameLocks xmlns:a="http://schemas.openxmlformats.org/drawingml/2006/main" noChangeAspect="1"/>
+            </wp:cNvGraphicFramePr>
+            <a:graphic xmlns:a="http://schemas.openxmlformats.org/drawingml/2006/main">
+              <a:graphicData uri="http://schemas.openxmlformats.org/drawingml/2006/picture">
+                <pic:pic xmlns:pic="http://schemas.openxmlformats.org/drawingml/2006/picture">
+                  <pic:nvPicPr>
+                    <pic:cNvPr id="1284959900" name="Picture 1" descr="A screenshot of a computer&#10;&#10;AI-generated content may be incorrect."/>
+                    <pic:cNvPicPr/>
+                  </pic:nvPicPr>
+                  <pic:blipFill>
+                    <a:blip r:embed="rId11" cstate="print">
+                      <a:extLst>
+                        <a:ext uri="{28A0092B-C50C-407E-A947-70E740481C1C}">
+                          <a14:useLocalDpi xmlns:a14="http://schemas.microsoft.com/office/drawing/2010/main" val="0"/>
+                        </a:ext>
+                      </a:extLst>
+                    </a:blip>
+                    <a:stretch>
+                      <a:fillRect/>
+                    </a:stretch>
+                  </pic:blipFill>
+                  <pic:spPr>
+                    <a:xfrm>
+                      <a:off x="0" y="0"/>
+                      <a:ext cx="6743700" cy="2298700"/>
+                    </a:xfrm>
+                    <a:prstGeom prst="rect">
+                      <a:avLst/>
+                    </a:prstGeom>
+                  </pic:spPr>
+                </pic:pic>
+              </a:graphicData>
+            </a:graphic>
+            <wp14:sizeRelV relativeFrom="margin">
+              <wp14:pctHeight>0</wp14:pctHeight>
+            </wp14:sizeRelV>
+          </wp:anchor>
+        </w:drawing>
+      </w:r>
+    </w:p>
+    <w:p>
+      <w:pPr>
+        <w:rPr>
+          <w:sz w:val="28"/>
+          <w:szCs w:val="28"/>
+        </w:rPr>
+      </w:pPr>
+    </w:p>
+    <w:p>
+      <w:pPr>
+        <w:rPr>
+          <w:sz w:val="28"/>
+          <w:szCs w:val="28"/>
+        </w:rPr>
+      </w:pPr>
+    </w:p>
+    <w:p>
+      <w:pPr>
+        <w:rPr>
+          <w:sz w:val="28"/>
+          <w:szCs w:val="28"/>
+        </w:rPr>
+      </w:pPr>
+    </w:p>
+    <w:p>
+      <w:pPr>
+        <w:rPr>
+          <w:sz w:val="28"/>
+          <w:szCs w:val="28"/>
+        </w:rPr>
+      </w:pPr>
+    </w:p>
+    <w:p>
+      <w:pPr>
+        <w:rPr>
+          <w:sz w:val="28"/>
+          <w:szCs w:val="28"/>
+        </w:rPr>
+      </w:pPr>
+    </w:p>
+    <w:p>
+      <w:pPr>
+        <w:rPr>
+          <w:sz w:val="28"/>
+          <w:szCs w:val="28"/>
+        </w:rPr>
+      </w:pPr>
+    </w:p>
+    <w:p>
+      <w:pPr>
+        <w:rPr>
+          <w:sz w:val="28"/>
+          <w:szCs w:val="28"/>
+        </w:rPr>
+      </w:pPr>
+    </w:p>
+    <w:p>
+      <w:pPr>
+        <w:rPr>
+          <w:sz w:val="28"/>
+          <w:szCs w:val="28"/>
+        </w:rPr>
+      </w:pPr>
+    </w:p>
+    <w:p>
+      <w:pPr>
+        <w:rPr>
+          <w:sz w:val="28"/>
+          <w:szCs w:val="28"/>
+        </w:rPr>
+      </w:pPr>
+    </w:p>
+    <w:p>
+      <w:pPr>
+        <w:rPr>
+          <w:sz w:val="28"/>
+          <w:szCs w:val="28"/>
+        </w:rPr>
+      </w:pPr>
+    </w:p>
+    <w:p>
+      <w:pPr>
+        <w:rPr>
+          <w:sz w:val="28"/>
+          <w:szCs w:val="28"/>
+        </w:rPr>
+      </w:pPr>
+    </w:p>
+    <w:p>
+      <w:pPr>
+        <w:rPr>
+          <w:sz w:val="28"/>
+          <w:szCs w:val="28"/>
+        </w:rPr>
+      </w:pPr>
+    </w:p>
+    <w:p>
+      <w:pPr>
+        <w:rPr>
+          <w:sz w:val="28"/>
+          <w:szCs w:val="28"/>
+        </w:rPr>
+      </w:pPr>
+    </w:p>
+    <w:p>
+      <w:pPr>
+        <w:pStyle w:val="ListParagraph"/>
+        <w:numPr>
+          <w:ilvl w:val="0"/>
+          <w:numId w:val="1"/>
+        </w:numPr>
+        <w:rPr>
+          <w:sz w:val="28"/>
+          <w:szCs w:val="28"/>
+        </w:rPr>
+      </w:pPr>
+      <w:r>
+        <w:rPr>
+          <w:sz w:val="28"/>
+          <w:szCs w:val="28"/>
+        </w:rPr>
+        <w:t xml:space="preserve">Configure NAT : srcnat ; rang ip from address list and masquerade </w:t>
+      </w:r>
+    </w:p>
+    <w:p>
+      <w:pPr>
+        <w:rPr>
+          <w:sz w:val="28"/>
+          <w:szCs w:val="28"/>
+        </w:rPr>
+      </w:pPr>
+      <w:r>
+        <w:rPr>
+          <w:sz w:val="28"/>
+          <w:szCs w:val="28"/>
+        </w:rPr>
+        <w:drawing>
+          <wp:anchor distT="0" distB="0" distL="114300" distR="114300" simplePos="0" relativeHeight="251671040" behindDoc="1" locked="0" layoutInCell="1" allowOverlap="1" wp14:anchorId="4F681241" wp14:editId="6DCDDD29">
+            <wp:simplePos x="0" y="0"/>
+            <wp:positionH relativeFrom="column">
+              <wp:posOffset>0</wp:posOffset>
+            </wp:positionH>
+            <wp:positionV relativeFrom="paragraph">
+              <wp:posOffset>184784</wp:posOffset>
+            </wp:positionV>
+            <wp:extent cx="6724650" cy="3210989"/>
+            <wp:effectExtent l="0" t="0" r="0" b="0"/>
+            <wp:wrapNone/>
+            <wp:docPr id="1661836404" name="Picture 1" descr="A screenshot of a computer&#10;&#10;AI-generated content may be incorrect."/>
+            <wp:cNvGraphicFramePr>
+              <a:graphicFrameLocks xmlns:a="http://schemas.openxmlformats.org/drawingml/2006/main" noChangeAspect="1"/>
+            </wp:cNvGraphicFramePr>
+            <a:graphic xmlns:a="http://schemas.openxmlformats.org/drawingml/2006/main">
+              <a:graphicData uri="http://schemas.openxmlformats.org/drawingml/2006/picture">
+                <pic:pic xmlns:pic="http://schemas.openxmlformats.org/drawingml/2006/picture">
+                  <pic:nvPicPr>
+                    <pic:cNvPr id="1661836404" name="Picture 1" descr="A screenshot of a computer&#10;&#10;AI-generated content may be incorrect."/>
+                    <pic:cNvPicPr/>
+                  </pic:nvPicPr>
+                  <pic:blipFill>
+                    <a:blip r:embed="rId12" cstate="print">
+                      <a:extLst>
+                        <a:ext uri="{28A0092B-C50C-407E-A947-70E740481C1C}">
+                          <a14:useLocalDpi xmlns:a14="http://schemas.microsoft.com/office/drawing/2010/main" val="0"/>
+                        </a:ext>
+                      </a:extLst>
+                    </a:blip>
+                    <a:stretch>
+                      <a:fillRect/>
+                    </a:stretch>
+                  </pic:blipFill>
+                  <pic:spPr>
+                    <a:xfrm>
+                      <a:off x="0" y="0"/>
+                      <a:ext cx="6745181" cy="3220792"/>
+                    </a:xfrm>
+                    <a:prstGeom prst="rect">
+                      <a:avLst/>
+                    </a:prstGeom>
+                  </pic:spPr>
+                </pic:pic>
+              </a:graphicData>
+            </a:graphic>
+            <wp14:sizeRelH relativeFrom="margin">
+              <wp14:pctWidth>0</wp14:pctWidth>
+            </wp14:sizeRelH>
+            <wp14:sizeRelV relativeFrom="margin">
+              <wp14:pctHeight>0</wp14:pctHeight>
+            </wp14:sizeRelV>
+          </wp:anchor>
+        </w:drawing>
+      </w:r>
+    </w:p>
+    <w:p>
+      <w:pPr>
+        <w:rPr>
+          <w:sz w:val="28"/>
+          <w:szCs w:val="28"/>
+        </w:rPr>
+      </w:pPr>
+    </w:p>
+    <w:p>
+      <w:pPr>
+        <w:rPr>
+          <w:sz w:val="28"/>
+          <w:szCs w:val="28"/>
+        </w:rPr>
+      </w:pPr>
+    </w:p>
+    <w:p>
+      <w:pPr>
+        <w:rPr>
+          <w:sz w:val="28"/>
+          <w:szCs w:val="28"/>
+        </w:rPr>
+      </w:pPr>
+    </w:p>
+    <w:p>
+      <w:pPr>
+        <w:rPr>
+          <w:sz w:val="28"/>
+          <w:szCs w:val="28"/>
+        </w:rPr>
+      </w:pPr>
+    </w:p>
+    <w:p>
+      <w:pPr>
+        <w:rPr>
+          <w:sz w:val="28"/>
+          <w:szCs w:val="28"/>
+        </w:rPr>
+      </w:pPr>
+    </w:p>
+    <w:p>
+      <w:pPr>
+        <w:rPr>
+          <w:sz w:val="28"/>
+          <w:szCs w:val="28"/>
+        </w:rPr>
+      </w:pPr>
+    </w:p>
+    <w:p>
+      <w:pPr>
+        <w:rPr>
+          <w:sz w:val="28"/>
+          <w:szCs w:val="28"/>
+        </w:rPr>
+      </w:pPr>
+    </w:p>
+    <w:p>
+      <w:pPr>
+        <w:rPr>
+          <w:sz w:val="28"/>
+          <w:szCs w:val="28"/>
+        </w:rPr>
+      </w:pPr>
+    </w:p>
+    <w:p>
+      <w:pPr>
+        <w:rPr>
+          <w:sz w:val="28"/>
+          <w:szCs w:val="28"/>
+        </w:rPr>
+      </w:pPr>
+    </w:p>
+    <w:p>
+      <w:pPr>
+        <w:rPr>
+          <w:sz w:val="28"/>
+          <w:szCs w:val="28"/>
+        </w:rPr>
+      </w:pPr>
+    </w:p>
+    <w:p>
+      <w:pPr>
+        <w:rPr>
+          <w:sz w:val="28"/>
+          <w:szCs w:val="28"/>
+        </w:rPr>
+      </w:pPr>
+    </w:p>
+    <w:p>
+      <w:pPr>
+        <w:rPr>
+          <w:sz w:val="28"/>
+          <w:szCs w:val="28"/>
+        </w:rPr>
+      </w:pPr>
+    </w:p>
+    <w:p>
+      <w:pPr>
+        <w:rPr>
+          <w:sz w:val="28"/>
+          <w:szCs w:val="28"/>
+        </w:rPr>
+      </w:pPr>
+    </w:p>
+    <w:p>
+      <w:pPr>
+        <w:rPr>
+          <w:sz w:val="28"/>
+          <w:szCs w:val="28"/>
+        </w:rPr>
+      </w:pPr>
+    </w:p>
+    <w:p>
+      <w:pPr>
+        <w:rPr>
+          <w:sz w:val="28"/>
+          <w:szCs w:val="28"/>
+        </w:rPr>
+      </w:pPr>
+    </w:p>
+    <w:p>
+      <w:pPr>
+        <w:rPr>
+          <w:sz w:val="28"/>
+          <w:szCs w:val="28"/>
+        </w:rPr>
+      </w:pPr>
+    </w:p>
+    <w:p>
+      <w:pPr>
+        <w:tabs>
+          <w:tab w:val="left" w:pos="1780"/>
+        </w:tabs>
+        <w:rPr>
+          <w:sz w:val="28"/>
+          <w:szCs w:val="28"/>
+        </w:rPr>
+      </w:pPr>
+      <w:r>
+        <w:rPr>
+          <w:sz w:val="28"/>
+          <w:szCs w:val="28"/>
+        </w:rPr>
+        <w:tab/>
+      </w:r>
+    </w:p>
+    <w:p>
+      <w:pPr>
+        <w:tabs>
+          <w:tab w:val="left" w:pos="1780"/>
+        </w:tabs>
+        <w:rPr>
+          <w:sz w:val="28"/>
+          <w:szCs w:val="28"/>
+        </w:rPr>
+      </w:pPr>
+    </w:p>
+    <w:p>
+      <w:pPr>
+        <w:tabs>
+          <w:tab w:val="left" w:pos="1780"/>
+        </w:tabs>
+        <w:jc w:val="center"/>
+        <w:rPr>
+          <w:sz w:val="28"/>
+          <w:szCs w:val="28"/>
+        </w:rPr>
+      </w:pPr>
+      <w:r>
+        <w:rPr>
+          <w:sz w:val="28"/>
+          <w:szCs w:val="28"/>
+        </w:rPr>
+        <w:t>Connect to Computer</w:t>
+      </w:r>
+      <w:r>
+        <w:rPr>
+          <w:sz w:val="28"/>
+          <w:szCs w:val="28"/>
+        </w:rPr>
+        <w:t xml:space="preserve">: </w:t>
+      </w:r>
+    </w:p>
+    <w:p>
+      <w:pPr>
+        <w:tabs>
+          <w:tab w:val="left" w:pos="1780"/>
+        </w:tabs>
+        <w:jc w:val="center"/>
+        <w:rPr>
+          <w:sz w:val="28"/>
+          <w:szCs w:val="28"/>
+        </w:rPr>
+      </w:pPr>
+    </w:p>
+    <w:p>
+      <w:pPr>
+        <w:tabs>
+          <w:tab w:val="left" w:pos="1780"/>
+        </w:tabs>
+        <w:rPr>
+          <w:sz w:val="28"/>
+          <w:szCs w:val="28"/>
+        </w:rPr>
+      </w:pPr>
+      <w:r>
+        <w:rPr>
+          <w:sz w:val="28"/>
+          <w:szCs w:val="28"/>
+        </w:rPr>
+        <w:drawing>
+          <wp:anchor distT="0" distB="0" distL="114300" distR="114300" simplePos="0" relativeHeight="251660288" behindDoc="1" locked="0" layoutInCell="1" allowOverlap="1" wp14:anchorId="25DF784B" wp14:editId="0CDF4E5C">
+            <wp:simplePos x="0" y="0"/>
+            <wp:positionH relativeFrom="column">
+              <wp:posOffset>0</wp:posOffset>
+            </wp:positionH>
+            <wp:positionV relativeFrom="paragraph">
+              <wp:posOffset>2540</wp:posOffset>
+            </wp:positionV>
+            <wp:extent cx="6743700" cy="3799840"/>
+            <wp:effectExtent l="0" t="0" r="0" b="0"/>
+            <wp:wrapNone/>
+            <wp:docPr id="134901222" name="Picture 1" descr="A screenshot of a computer&#10;&#10;AI-generated content may be incorrect."/>
+            <wp:cNvGraphicFramePr>
+              <a:graphicFrameLocks xmlns:a="http://schemas.openxmlformats.org/drawingml/2006/main" noChangeAspect="1"/>
+            </wp:cNvGraphicFramePr>
+            <a:graphic xmlns:a="http://schemas.openxmlformats.org/drawingml/2006/main">
+              <a:graphicData uri="http://schemas.openxmlformats.org/drawingml/2006/picture">
+                <pic:pic xmlns:pic="http://schemas.openxmlformats.org/drawingml/2006/picture">
+                  <pic:nvPicPr>
+                    <pic:cNvPr id="134901222" name="Picture 1" descr="A screenshot of a computer&#10;&#10;AI-generated content may be incorrect."/>
+                    <pic:cNvPicPr/>
+                  </pic:nvPicPr>
+                  <pic:blipFill>
+                    <a:blip r:embed="rId13" cstate="print">
+                      <a:extLst>
+                        <a:ext uri="{28A0092B-C50C-407E-A947-70E740481C1C}">
+                          <a14:useLocalDpi xmlns:a14="http://schemas.microsoft.com/office/drawing/2010/main" val="0"/>
+                        </a:ext>
+                      </a:extLst>
+                    </a:blip>
+                    <a:stretch>
+                      <a:fillRect/>
+                    </a:stretch>
+                  </pic:blipFill>
+                  <pic:spPr>
+                    <a:xfrm>
+                      <a:off x="0" y="0"/>
+                      <a:ext cx="6743700" cy="3799840"/>
+                    </a:xfrm>
+                    <a:prstGeom prst="rect">
+                      <a:avLst/>
+                    </a:prstGeom>
+                  </pic:spPr>
+                </pic:pic>
+              </a:graphicData>
+            </a:graphic>
+          </wp:anchor>
+        </w:drawing>
+      </w:r>
+    </w:p>
+    <w:p>
+      <w:pPr>
+        <w:rPr>
+          <w:sz w:val="28"/>
+          <w:szCs w:val="28"/>
+        </w:rPr>
+      </w:pPr>
+    </w:p>
+    <w:p>
+      <w:pPr>
+        <w:rPr>
+          <w:sz w:val="28"/>
+          <w:szCs w:val="28"/>
+        </w:rPr>
+      </w:pPr>
+    </w:p>
+    <w:p>
+      <w:pPr>
+        <w:rPr>
+          <w:sz w:val="28"/>
+          <w:szCs w:val="28"/>
+        </w:rPr>
+      </w:pPr>
+    </w:p>
+    <w:p>
+      <w:pPr>
+        <w:rPr>
+          <w:sz w:val="28"/>
+          <w:szCs w:val="28"/>
+        </w:rPr>
+      </w:pPr>
+    </w:p>
+    <w:p>
+      <w:pPr>
+        <w:rPr>
+          <w:sz w:val="28"/>
+          <w:szCs w:val="28"/>
+        </w:rPr>
+      </w:pPr>
+    </w:p>
+    <w:p>
+      <w:pPr>
+        <w:rPr>
+          <w:sz w:val="28"/>
+          <w:szCs w:val="28"/>
+        </w:rPr>
+      </w:pPr>
+    </w:p>
+    <w:p>
+      <w:pPr>
+        <w:rPr>
+          <w:sz w:val="28"/>
+          <w:szCs w:val="28"/>
+        </w:rPr>
+      </w:pPr>
+    </w:p>
+    <w:p>
+      <w:pPr>
+        <w:rPr>
+          <w:sz w:val="28"/>
+          <w:szCs w:val="28"/>
+        </w:rPr>
+      </w:pPr>
+    </w:p>
+    <w:p>
+      <w:pPr>
+        <w:rPr>
+          <w:sz w:val="28"/>
+          <w:szCs w:val="28"/>
+        </w:rPr>
+      </w:pPr>
+    </w:p>
+    <w:p>
+      <w:pPr>
+        <w:rPr>
+          <w:sz w:val="28"/>
+          <w:szCs w:val="28"/>
+        </w:rPr>
+      </w:pPr>
+    </w:p>
+    <w:p>
+      <w:pPr>
+        <w:rPr>
+          <w:sz w:val="28"/>
+          <w:szCs w:val="28"/>
+        </w:rPr>
+      </w:pPr>
+    </w:p>
+    <w:p>
+      <w:pPr>
+        <w:rPr>
+          <w:sz w:val="28"/>
+          <w:szCs w:val="28"/>
+        </w:rPr>
+      </w:pPr>
+    </w:p>
+    <w:p>
+      <w:pPr>
+        <w:rPr>
+          <w:sz w:val="28"/>
+          <w:szCs w:val="28"/>
+        </w:rPr>
+      </w:pPr>
+    </w:p>
+    <w:p>
+      <w:pPr>
+        <w:rPr>
+          <w:sz w:val="28"/>
+          <w:szCs w:val="28"/>
+        </w:rPr>
+      </w:pPr>
+    </w:p>
+    <w:p>
+      <w:pPr>
+        <w:rPr>
+          <w:sz w:val="28"/>
+          <w:szCs w:val="28"/>
+        </w:rPr>
+      </w:pPr>
+    </w:p>
+    <w:p>
+      <w:pPr>
+        <w:rPr>
+          <w:sz w:val="28"/>
+          <w:szCs w:val="28"/>
+        </w:rPr>
+      </w:pPr>
+    </w:p>
+    <w:p>
+      <w:pPr>
+        <w:rPr>
+          <w:sz w:val="28"/>
+          <w:szCs w:val="28"/>
+        </w:rPr>
+      </w:pPr>
+    </w:p>
+    <w:p>
+      <w:pPr>
+        <w:rPr>
+          <w:sz w:val="28"/>
+          <w:szCs w:val="28"/>
+        </w:rPr>
+      </w:pPr>
+    </w:p>
+    <w:p>
+      <w:pPr>
+        <w:rPr>
+          <w:sz w:val="28"/>
+          <w:szCs w:val="28"/>
+        </w:rPr>
+      </w:pPr>
+    </w:p>
+    <w:p>
+      <w:pPr>
+        <w:rPr>
+          <w:sz w:val="28"/>
+          <w:szCs w:val="28"/>
+        </w:rPr>
+      </w:pPr>
+      <w:r>
+        <w:rPr>
+          <w:sz w:val="28"/>
+          <w:szCs w:val="28"/>
+        </w:rPr>
+        <w:drawing>
+          <wp:anchor distT="0" distB="0" distL="114300" distR="114300" simplePos="0" relativeHeight="251662336" behindDoc="1" locked="0" layoutInCell="1" allowOverlap="1" wp14:anchorId="1020E6D9" wp14:editId="0DAA6183">
+            <wp:simplePos x="0" y="0"/>
+            <wp:positionH relativeFrom="column">
+              <wp:posOffset>0</wp:posOffset>
+            </wp:positionH>
+            <wp:positionV relativeFrom="paragraph">
+              <wp:posOffset>3175</wp:posOffset>
+            </wp:positionV>
+            <wp:extent cx="6369377" cy="3321221"/>
+            <wp:effectExtent l="0" t="0" r="0" b="0"/>
+            <wp:wrapNone/>
+            <wp:docPr id="529400931" name="Picture 1" descr="A screenshot of a computer&#10;&#10;AI-generated content may be incorrect."/>
+            <wp:cNvGraphicFramePr>
+              <a:graphicFrameLocks xmlns:a="http://schemas.openxmlformats.org/drawingml/2006/main" noChangeAspect="1"/>
+            </wp:cNvGraphicFramePr>
+            <a:graphic xmlns:a="http://schemas.openxmlformats.org/drawingml/2006/main">
+              <a:graphicData uri="http://schemas.openxmlformats.org/drawingml/2006/picture">
+                <pic:pic xmlns:pic="http://schemas.openxmlformats.org/drawingml/2006/picture">
+                  <pic:nvPicPr>
+                    <pic:cNvPr id="529400931" name="Picture 1" descr="A screenshot of a computer&#10;&#10;AI-generated content may be incorrect."/>
+                    <pic:cNvPicPr/>
+                  </pic:nvPicPr>
+                  <pic:blipFill>
+                    <a:blip r:embed="rId14">
+                      <a:extLst>
+                        <a:ext uri="{28A0092B-C50C-407E-A947-70E740481C1C}">
+                          <a14:useLocalDpi xmlns:a14="http://schemas.microsoft.com/office/drawing/2010/main" val="0"/>
+                        </a:ext>
+                      </a:extLst>
+                    </a:blip>
+                    <a:stretch>
+                      <a:fillRect/>
+                    </a:stretch>
+                  </pic:blipFill>
+                  <pic:spPr>
+                    <a:xfrm>
+                      <a:off x="0" y="0"/>
+                      <a:ext cx="6369377" cy="3321221"/>
+                    </a:xfrm>
+                    <a:prstGeom prst="rect">
+                      <a:avLst/>
+                    </a:prstGeom>
+                  </pic:spPr>
+                </pic:pic>
+              </a:graphicData>
+            </a:graphic>
+          </wp:anchor>
+        </w:drawing>
+      </w:r>
     </w:p>
     <w:sectPr>
       <w:pgSz w:w="11909" w:h="16834" w:code="9"/>

</xml_diff>